<commit_message>
lesson 183 - wednesday
</commit_message>
<xml_diff>
--- a/english_via_skype/solutions/doc/lesson_182_memory rev W_edit.docx
+++ b/english_via_skype/solutions/doc/lesson_182_memory rev W_edit.docx
@@ -16,129 +16,137 @@
           <w:szCs w:val="36"/>
           <w:lang w:val="en-US"/>
         </w:rPr>
-        <w:t>- Have you decided what type of car would you like to buy?</w:t>
-      </w:r>
-    </w:p>
-    <w:p>
-      <w:pPr>
-        <w:rPr>
-          <w:sz w:val="36"/>
-          <w:szCs w:val="36"/>
-          <w:lang w:val="en-US"/>
-        </w:rPr>
-      </w:pPr>
-      <w:r>
-        <w:rPr>
-          <w:sz w:val="36"/>
-          <w:szCs w:val="36"/>
-          <w:lang w:val="en-US"/>
-        </w:rPr>
-        <w:t xml:space="preserve">- yet/ </w:t>
-      </w:r>
-      <w:r>
-        <w:rPr>
-          <w:b/>
-          <w:sz w:val="36"/>
-          <w:szCs w:val="36"/>
-          <w:lang w:val="en-US"/>
-        </w:rPr>
-        <w:t>second thoughts</w:t>
-      </w:r>
-      <w:r>
-        <w:rPr>
-          <w:sz w:val="36"/>
-          <w:szCs w:val="36"/>
-          <w:lang w:val="en-US"/>
-        </w:rPr>
-        <w:t>/</w:t>
-      </w:r>
-    </w:p>
-    <w:p>
-      <w:pPr>
-        <w:rPr>
-          <w:sz w:val="36"/>
-          <w:szCs w:val="36"/>
-          <w:lang w:val="en-US"/>
-        </w:rPr>
-      </w:pPr>
-      <w:r>
-        <w:rPr>
-          <w:sz w:val="36"/>
-          <w:szCs w:val="36"/>
-          <w:lang w:val="en-US"/>
-        </w:rPr>
-        <w:t>I’m not sure yet. I’m having second thoughts.</w:t>
-      </w:r>
-    </w:p>
-    <w:p>
-      <w:pPr>
-        <w:rPr>
-          <w:sz w:val="36"/>
-          <w:szCs w:val="36"/>
-          <w:lang w:val="en-US"/>
-        </w:rPr>
-      </w:pPr>
-      <w:r>
-        <w:rPr>
-          <w:sz w:val="36"/>
-          <w:szCs w:val="36"/>
-          <w:lang w:val="en-US"/>
-        </w:rPr>
-        <w:t>- Do you have any preferable makes?</w:t>
-      </w:r>
-    </w:p>
-    <w:p>
-      <w:pPr>
-        <w:rPr>
-          <w:sz w:val="36"/>
-          <w:szCs w:val="36"/>
-          <w:lang w:val="en-US"/>
-        </w:rPr>
-      </w:pPr>
-      <w:r>
-        <w:rPr>
-          <w:sz w:val="36"/>
-          <w:szCs w:val="36"/>
-          <w:lang w:val="en-US"/>
-        </w:rPr>
         <w:t xml:space="preserve">- </w:t>
-      </w:r>
-      <w:r>
-        <w:rPr>
-          <w:b/>
-          <w:sz w:val="36"/>
-          <w:szCs w:val="36"/>
-          <w:lang w:val="en-US"/>
-        </w:rPr>
-        <w:t>two /minds</w:t>
-      </w:r>
-      <w:r>
-        <w:rPr>
-          <w:sz w:val="36"/>
-          <w:szCs w:val="36"/>
-          <w:lang w:val="en-US"/>
-        </w:rPr>
-        <w:t xml:space="preserve"> / torn / Volkswagen and Opel</w:t>
-      </w:r>
-    </w:p>
-    <w:p>
-      <w:pPr>
-        <w:rPr>
-          <w:sz w:val="36"/>
-          <w:szCs w:val="36"/>
-          <w:lang w:val="en-US"/>
-        </w:rPr>
-      </w:pPr>
-      <w:r>
-        <w:rPr>
-          <w:sz w:val="36"/>
-          <w:szCs w:val="36"/>
-          <w:lang w:val="en-US"/>
-        </w:rPr>
-        <w:t>I’m in two minds torn between Volkswagen and Opel.</w:t>
       </w:r>
       <w:bookmarkStart w:id="0" w:name="_GoBack"/>
       <w:bookmarkEnd w:id="0"/>
+      <w:r>
+        <w:rPr>
+          <w:sz w:val="36"/>
+          <w:szCs w:val="36"/>
+          <w:lang w:val="en-US"/>
+        </w:rPr>
+        <w:t>Have you decided what type of car would you like to buy?</w:t>
+      </w:r>
+    </w:p>
+    <w:p>
+      <w:pPr>
+        <w:rPr>
+          <w:sz w:val="36"/>
+          <w:szCs w:val="36"/>
+          <w:lang w:val="en-US"/>
+        </w:rPr>
+      </w:pPr>
+      <w:r>
+        <w:rPr>
+          <w:sz w:val="36"/>
+          <w:szCs w:val="36"/>
+          <w:lang w:val="en-US"/>
+        </w:rPr>
+        <w:t xml:space="preserve">- yet/ </w:t>
+      </w:r>
+      <w:r>
+        <w:rPr>
+          <w:b/>
+          <w:sz w:val="36"/>
+          <w:szCs w:val="36"/>
+          <w:lang w:val="en-US"/>
+        </w:rPr>
+        <w:t>second thoughts</w:t>
+      </w:r>
+      <w:r>
+        <w:rPr>
+          <w:sz w:val="36"/>
+          <w:szCs w:val="36"/>
+          <w:lang w:val="en-US"/>
+        </w:rPr>
+        <w:t>/</w:t>
+      </w:r>
+    </w:p>
+    <w:p>
+      <w:pPr>
+        <w:rPr>
+          <w:sz w:val="36"/>
+          <w:szCs w:val="36"/>
+          <w:lang w:val="en-US"/>
+        </w:rPr>
+      </w:pPr>
+      <w:r>
+        <w:rPr>
+          <w:sz w:val="36"/>
+          <w:szCs w:val="36"/>
+          <w:lang w:val="en-US"/>
+        </w:rPr>
+        <w:t>I’m not sure yet. I’m having second thoughts.</w:t>
+      </w:r>
+    </w:p>
+    <w:p>
+      <w:pPr>
+        <w:rPr>
+          <w:sz w:val="36"/>
+          <w:szCs w:val="36"/>
+          <w:lang w:val="en-US"/>
+        </w:rPr>
+      </w:pPr>
+      <w:r>
+        <w:rPr>
+          <w:sz w:val="36"/>
+          <w:szCs w:val="36"/>
+          <w:lang w:val="en-US"/>
+        </w:rPr>
+        <w:t>- Do you have any preferable makes?</w:t>
+      </w:r>
+    </w:p>
+    <w:p>
+      <w:pPr>
+        <w:rPr>
+          <w:sz w:val="36"/>
+          <w:szCs w:val="36"/>
+          <w:lang w:val="en-US"/>
+        </w:rPr>
+      </w:pPr>
+      <w:r>
+        <w:rPr>
+          <w:sz w:val="36"/>
+          <w:szCs w:val="36"/>
+          <w:lang w:val="en-US"/>
+        </w:rPr>
+        <w:t xml:space="preserve">- </w:t>
+      </w:r>
+      <w:r>
+        <w:rPr>
+          <w:b/>
+          <w:sz w:val="36"/>
+          <w:szCs w:val="36"/>
+          <w:lang w:val="en-US"/>
+        </w:rPr>
+        <w:t>two /minds</w:t>
+      </w:r>
+      <w:r>
+        <w:rPr>
+          <w:sz w:val="36"/>
+          <w:szCs w:val="36"/>
+          <w:lang w:val="en-US"/>
+        </w:rPr>
+        <w:t xml:space="preserve"> / torn / Volkswagen and Opel</w:t>
+      </w:r>
+    </w:p>
+    <w:p>
+      <w:pPr>
+        <w:rPr>
+          <w:sz w:val="36"/>
+          <w:szCs w:val="36"/>
+          <w:lang w:val="en-US"/>
+        </w:rPr>
+      </w:pPr>
+      <w:r>
+        <w:rPr>
+          <w:sz w:val="36"/>
+          <w:szCs w:val="36"/>
+          <w:lang w:val="en-US"/>
+        </w:rPr>
+        <w:t>I’m in two minds torn between Volkswagen and Opel.</w:t>
+      </w:r>
     </w:p>
     <w:p>
       <w:pPr>
@@ -196,45 +204,120 @@
     <w:p>
       <w:pPr>
         <w:rPr>
+          <w:sz w:val="36"/>
+          <w:szCs w:val="36"/>
+          <w:lang w:val="en-US"/>
+        </w:rPr>
+      </w:pPr>
+      <w:r>
+        <w:rPr>
+          <w:sz w:val="36"/>
+          <w:szCs w:val="36"/>
+          <w:lang w:val="en-US"/>
+        </w:rPr>
+        <w:t>Unfortunately it slipped my mind.</w:t>
+      </w:r>
+    </w:p>
+    <w:p>
+      <w:pPr>
+        <w:rPr>
+          <w:sz w:val="36"/>
+          <w:szCs w:val="36"/>
+          <w:lang w:val="en-US"/>
+        </w:rPr>
+      </w:pPr>
+      <w:r>
+        <w:rPr>
+          <w:sz w:val="36"/>
+          <w:szCs w:val="36"/>
+          <w:lang w:val="en-US"/>
+        </w:rPr>
+        <w:t>- Do you know what can we do in order to tackle that irregularity?</w:t>
+      </w:r>
+    </w:p>
+    <w:p>
+      <w:pPr>
+        <w:rPr>
+          <w:sz w:val="36"/>
+          <w:szCs w:val="36"/>
+          <w:lang w:val="en-US"/>
+        </w:rPr>
+      </w:pPr>
+      <w:r>
+        <w:rPr>
+          <w:sz w:val="36"/>
+          <w:szCs w:val="36"/>
+          <w:lang w:val="en-US"/>
+        </w:rPr>
+        <w:t xml:space="preserve">- </w:t>
+      </w:r>
+      <w:r>
+        <w:rPr>
           <w:b/>
           <w:sz w:val="36"/>
           <w:szCs w:val="36"/>
           <w:lang w:val="en-US"/>
         </w:rPr>
-      </w:pPr>
-    </w:p>
-    <w:p>
-      <w:pPr>
-        <w:rPr>
-          <w:sz w:val="36"/>
-          <w:szCs w:val="36"/>
-          <w:lang w:val="en-US"/>
-        </w:rPr>
-      </w:pPr>
-      <w:r>
-        <w:rPr>
-          <w:sz w:val="36"/>
-          <w:szCs w:val="36"/>
-          <w:lang w:val="en-US"/>
-        </w:rPr>
-        <w:t>- Do you know what can we do in order to tackle that irregularity?</w:t>
-      </w:r>
-    </w:p>
-    <w:p>
-      <w:pPr>
-        <w:rPr>
-          <w:sz w:val="36"/>
-          <w:szCs w:val="36"/>
-          <w:lang w:val="en-US"/>
-        </w:rPr>
-      </w:pPr>
-      <w:r>
-        <w:rPr>
-          <w:sz w:val="36"/>
-          <w:szCs w:val="36"/>
-          <w:lang w:val="en-US"/>
-        </w:rPr>
-        <w:t xml:space="preserve">- </w:t>
+        <w:t>cross</w:t>
+      </w:r>
+      <w:r>
+        <w:rPr>
+          <w:sz w:val="36"/>
+          <w:szCs w:val="36"/>
+          <w:lang w:val="en-US"/>
+        </w:rPr>
+        <w:t xml:space="preserve"> / dig / implement / corrections</w:t>
+      </w:r>
+    </w:p>
+    <w:p>
+      <w:pPr>
+        <w:rPr>
+          <w:sz w:val="36"/>
+          <w:szCs w:val="36"/>
+          <w:lang w:val="en-US"/>
+        </w:rPr>
+      </w:pPr>
+      <w:r>
+        <w:rPr>
+          <w:sz w:val="36"/>
+          <w:szCs w:val="36"/>
+          <w:lang w:val="en-US"/>
+        </w:rPr>
+        <w:t>It crossed my mind that we should dig into that problem and implement necessary corrections.</w:t>
+      </w:r>
+    </w:p>
+    <w:p>
+      <w:pPr>
+        <w:rPr>
+          <w:sz w:val="36"/>
+          <w:szCs w:val="36"/>
+          <w:lang w:val="en-US"/>
+        </w:rPr>
+      </w:pPr>
+      <w:r>
+        <w:rPr>
+          <w:sz w:val="36"/>
+          <w:szCs w:val="36"/>
+          <w:lang w:val="en-US"/>
+        </w:rPr>
+        <w:t xml:space="preserve">- I can hardly recall that situation </w:t>
+      </w:r>
+    </w:p>
+    <w:p>
+      <w:pPr>
+        <w:rPr>
+          <w:sz w:val="36"/>
+          <w:szCs w:val="36"/>
+          <w:lang w:val="en-US"/>
+        </w:rPr>
+      </w:pPr>
+      <w:r>
+        <w:rPr>
+          <w:sz w:val="36"/>
+          <w:szCs w:val="36"/>
+          <w:lang w:val="en-US"/>
+        </w:rPr>
+        <w:t xml:space="preserve">- me / the opposite / I / distinct / </w:t>
       </w:r>
       <w:r>
         <w:rPr>
@@ -243,58 +326,66 @@
           <w:szCs w:val="36"/>
           <w:lang w:val="en-US"/>
         </w:rPr>
-        <w:t>cross</w:t>
-      </w:r>
-      <w:r>
-        <w:rPr>
-          <w:sz w:val="36"/>
-          <w:szCs w:val="36"/>
-          <w:lang w:val="en-US"/>
-        </w:rPr>
-        <w:t xml:space="preserve"> / dig / implement / corrections</w:t>
-      </w:r>
-    </w:p>
-    <w:p>
-      <w:pPr>
-        <w:rPr>
-          <w:sz w:val="36"/>
-          <w:szCs w:val="36"/>
-          <w:lang w:val="en-US"/>
-        </w:rPr>
-      </w:pPr>
-    </w:p>
-    <w:p>
-      <w:pPr>
-        <w:rPr>
-          <w:sz w:val="36"/>
-          <w:szCs w:val="36"/>
-          <w:lang w:val="en-US"/>
-        </w:rPr>
-      </w:pPr>
-      <w:r>
-        <w:rPr>
-          <w:sz w:val="36"/>
-          <w:szCs w:val="36"/>
-          <w:lang w:val="en-US"/>
-        </w:rPr>
-        <w:t xml:space="preserve">- I can hardly recall that situation </w:t>
-      </w:r>
-    </w:p>
-    <w:p>
-      <w:pPr>
-        <w:rPr>
-          <w:sz w:val="36"/>
-          <w:szCs w:val="36"/>
-          <w:lang w:val="en-US"/>
-        </w:rPr>
-      </w:pPr>
-      <w:r>
-        <w:rPr>
-          <w:sz w:val="36"/>
-          <w:szCs w:val="36"/>
-          <w:lang w:val="en-US"/>
-        </w:rPr>
-        <w:t xml:space="preserve">- me / the opposite / I / distinct / </w:t>
+        <w:t xml:space="preserve">recollection </w:t>
+      </w:r>
+      <w:r>
+        <w:rPr>
+          <w:sz w:val="36"/>
+          <w:szCs w:val="36"/>
+          <w:lang w:val="en-US"/>
+        </w:rPr>
+        <w:t>/ event</w:t>
+      </w:r>
+    </w:p>
+    <w:p>
+      <w:pPr>
+        <w:rPr>
+          <w:sz w:val="36"/>
+          <w:szCs w:val="36"/>
+          <w:lang w:val="en-US"/>
+        </w:rPr>
+      </w:pPr>
+      <w:r>
+        <w:rPr>
+          <w:sz w:val="36"/>
+          <w:szCs w:val="36"/>
+          <w:lang w:val="en-US"/>
+        </w:rPr>
+        <w:t>As for me quite the opposite. I have distinct recollection of that event.</w:t>
+      </w:r>
+    </w:p>
+    <w:p>
+      <w:pPr>
+        <w:rPr>
+          <w:sz w:val="36"/>
+          <w:szCs w:val="36"/>
+          <w:lang w:val="en-US"/>
+        </w:rPr>
+      </w:pPr>
+      <w:r>
+        <w:rPr>
+          <w:sz w:val="36"/>
+          <w:szCs w:val="36"/>
+          <w:lang w:val="en-US"/>
+        </w:rPr>
+        <w:t>- Can you tell me a bit more about that city?</w:t>
+      </w:r>
+    </w:p>
+    <w:p>
+      <w:pPr>
+        <w:rPr>
+          <w:sz w:val="36"/>
+          <w:szCs w:val="36"/>
+          <w:lang w:val="en-US"/>
+        </w:rPr>
+      </w:pPr>
+      <w:r>
+        <w:rPr>
+          <w:sz w:val="36"/>
+          <w:szCs w:val="36"/>
+          <w:lang w:val="en-US"/>
+        </w:rPr>
+        <w:t xml:space="preserve">- ask / whatever / </w:t>
       </w:r>
       <w:r>
         <w:rPr>
@@ -303,119 +394,85 @@
           <w:szCs w:val="36"/>
           <w:lang w:val="en-US"/>
         </w:rPr>
-        <w:t xml:space="preserve">recollection </w:t>
-      </w:r>
-      <w:r>
-        <w:rPr>
-          <w:sz w:val="36"/>
-          <w:szCs w:val="36"/>
-          <w:lang w:val="en-US"/>
-        </w:rPr>
-        <w:t>/ event</w:t>
-      </w:r>
-    </w:p>
-    <w:p>
-      <w:pPr>
-        <w:rPr>
-          <w:sz w:val="36"/>
-          <w:szCs w:val="36"/>
-          <w:lang w:val="en-US"/>
-        </w:rPr>
-      </w:pPr>
-    </w:p>
-    <w:p>
-      <w:pPr>
-        <w:rPr>
-          <w:sz w:val="36"/>
-          <w:szCs w:val="36"/>
-          <w:lang w:val="en-US"/>
-        </w:rPr>
-      </w:pPr>
-      <w:r>
-        <w:rPr>
-          <w:sz w:val="36"/>
-          <w:szCs w:val="36"/>
-          <w:lang w:val="en-US"/>
-        </w:rPr>
-        <w:t>- Can you tell me a bit more about that city?</w:t>
-      </w:r>
-    </w:p>
-    <w:p>
-      <w:pPr>
-        <w:rPr>
-          <w:sz w:val="36"/>
-          <w:szCs w:val="36"/>
-          <w:lang w:val="en-US"/>
-        </w:rPr>
-      </w:pPr>
-      <w:r>
-        <w:rPr>
-          <w:sz w:val="36"/>
-          <w:szCs w:val="36"/>
-          <w:lang w:val="en-US"/>
-        </w:rPr>
-        <w:t xml:space="preserve">- ask / whatever / </w:t>
-      </w:r>
-      <w:r>
+        <w:t>inside out</w:t>
+      </w:r>
+      <w:r>
+        <w:rPr>
+          <w:sz w:val="36"/>
+          <w:szCs w:val="36"/>
+          <w:lang w:val="en-US"/>
+        </w:rPr>
+        <w:t xml:space="preserve"> </w:t>
+      </w:r>
+    </w:p>
+    <w:p>
+      <w:pPr>
+        <w:rPr>
+          <w:sz w:val="36"/>
+          <w:szCs w:val="36"/>
+          <w:lang w:val="en-US"/>
+        </w:rPr>
+      </w:pPr>
+      <w:r>
+        <w:rPr>
+          <w:sz w:val="36"/>
+          <w:szCs w:val="36"/>
+          <w:lang w:val="en-US"/>
+        </w:rPr>
+        <w:t>You can ask me whatever you want. I know this city inside out.</w:t>
+      </w:r>
+    </w:p>
+    <w:p>
+      <w:pPr>
+        <w:rPr>
+          <w:sz w:val="36"/>
+          <w:szCs w:val="36"/>
+          <w:lang w:val="en-US"/>
+        </w:rPr>
+      </w:pPr>
+      <w:r>
+        <w:rPr>
+          <w:sz w:val="36"/>
+          <w:szCs w:val="36"/>
+          <w:lang w:val="en-US"/>
+        </w:rPr>
+        <w:t>- Can you picture that situation once again</w:t>
+      </w:r>
+    </w:p>
+    <w:p>
+      <w:pPr>
         <w:rPr>
           <w:b/>
           <w:sz w:val="36"/>
           <w:szCs w:val="36"/>
           <w:lang w:val="en-US"/>
         </w:rPr>
-        <w:t>inside out</w:t>
-      </w:r>
-      <w:r>
-        <w:rPr>
-          <w:sz w:val="36"/>
-          <w:szCs w:val="36"/>
-          <w:lang w:val="en-US"/>
-        </w:rPr>
-        <w:t xml:space="preserve"> </w:t>
-      </w:r>
-    </w:p>
-    <w:p>
-      <w:pPr>
-        <w:rPr>
-          <w:sz w:val="36"/>
-          <w:szCs w:val="36"/>
-          <w:lang w:val="en-US"/>
-        </w:rPr>
-      </w:pPr>
-    </w:p>
-    <w:p>
-      <w:pPr>
-        <w:rPr>
-          <w:sz w:val="36"/>
-          <w:szCs w:val="36"/>
-          <w:lang w:val="en-US"/>
-        </w:rPr>
-      </w:pPr>
-      <w:r>
-        <w:rPr>
-          <w:sz w:val="36"/>
-          <w:szCs w:val="36"/>
-          <w:lang w:val="en-US"/>
-        </w:rPr>
-        <w:t>- Can you picture that situation once again</w:t>
-      </w:r>
-    </w:p>
-    <w:p>
-      <w:pPr>
+      </w:pPr>
+      <w:r>
+        <w:rPr>
+          <w:sz w:val="36"/>
+          <w:szCs w:val="36"/>
+          <w:lang w:val="en-US"/>
+        </w:rPr>
+        <w:lastRenderedPageBreak/>
+        <w:t xml:space="preserve">- sadly / </w:t>
+      </w:r>
+      <w:r>
         <w:rPr>
           <w:b/>
           <w:sz w:val="36"/>
           <w:szCs w:val="36"/>
           <w:lang w:val="en-US"/>
         </w:rPr>
-      </w:pPr>
-      <w:r>
-        <w:rPr>
-          <w:sz w:val="36"/>
-          <w:szCs w:val="36"/>
-          <w:lang w:val="en-US"/>
-        </w:rPr>
-        <w:t xml:space="preserve">- sadly / </w:t>
+        <w:t>blank</w:t>
+      </w:r>
+      <w:r>
+        <w:rPr>
+          <w:sz w:val="36"/>
+          <w:szCs w:val="36"/>
+          <w:lang w:val="en-US"/>
+        </w:rPr>
+        <w:t xml:space="preserve"> / recall/ </w:t>
       </w:r>
       <w:r>
         <w:rPr>
@@ -424,72 +481,62 @@
           <w:szCs w:val="36"/>
           <w:lang w:val="en-US"/>
         </w:rPr>
-        <w:t>blank</w:t>
-      </w:r>
-      <w:r>
-        <w:rPr>
-          <w:sz w:val="36"/>
-          <w:szCs w:val="36"/>
-          <w:lang w:val="en-US"/>
-        </w:rPr>
-        <w:t xml:space="preserve"> / recall/ </w:t>
+        <w:t xml:space="preserve">vaguely </w:t>
+      </w:r>
+    </w:p>
+    <w:p>
+      <w:pPr>
+        <w:rPr>
+          <w:sz w:val="36"/>
+          <w:szCs w:val="36"/>
+          <w:lang w:val="en-US"/>
+        </w:rPr>
+      </w:pPr>
+      <w:r>
+        <w:rPr>
+          <w:sz w:val="36"/>
+          <w:szCs w:val="36"/>
+          <w:lang w:val="en-US"/>
+        </w:rPr>
+        <w:t>Sadly my mind went blank and I can recall this situation vaguely.</w:t>
+      </w:r>
+    </w:p>
+    <w:p>
+      <w:pPr>
+        <w:rPr>
+          <w:sz w:val="36"/>
+          <w:szCs w:val="36"/>
+          <w:lang w:val="en-US"/>
+        </w:rPr>
+      </w:pPr>
+      <w:r>
+        <w:rPr>
+          <w:sz w:val="36"/>
+          <w:szCs w:val="36"/>
+          <w:lang w:val="en-US"/>
+        </w:rPr>
+        <w:t>- Which moment do you remember well from that match ?</w:t>
+      </w:r>
+    </w:p>
+    <w:p>
+      <w:pPr>
+        <w:rPr>
+          <w:sz w:val="36"/>
+          <w:szCs w:val="36"/>
+        </w:rPr>
+      </w:pPr>
+      <w:r>
+        <w:rPr>
+          <w:sz w:val="36"/>
+          <w:szCs w:val="36"/>
+        </w:rPr>
+        <w:t xml:space="preserve">- amazing /pass / Messi / </w:t>
       </w:r>
       <w:r>
         <w:rPr>
           <w:b/>
           <w:sz w:val="36"/>
           <w:szCs w:val="36"/>
-          <w:lang w:val="en-US"/>
-        </w:rPr>
-        <w:t xml:space="preserve">vaguely </w:t>
-      </w:r>
-    </w:p>
-    <w:p>
-      <w:pPr>
-        <w:rPr>
-          <w:sz w:val="36"/>
-          <w:szCs w:val="36"/>
-          <w:lang w:val="en-US"/>
-        </w:rPr>
-      </w:pPr>
-    </w:p>
-    <w:p>
-      <w:pPr>
-        <w:rPr>
-          <w:sz w:val="36"/>
-          <w:szCs w:val="36"/>
-          <w:lang w:val="en-US"/>
-        </w:rPr>
-      </w:pPr>
-      <w:r>
-        <w:rPr>
-          <w:sz w:val="36"/>
-          <w:szCs w:val="36"/>
-          <w:lang w:val="en-US"/>
-        </w:rPr>
-        <w:lastRenderedPageBreak/>
-        <w:t>- Which moment do you remember well from that match ?</w:t>
-      </w:r>
-    </w:p>
-    <w:p>
-      <w:pPr>
-        <w:rPr>
-          <w:sz w:val="36"/>
-          <w:szCs w:val="36"/>
-        </w:rPr>
-      </w:pPr>
-      <w:r>
-        <w:rPr>
-          <w:sz w:val="36"/>
-          <w:szCs w:val="36"/>
-        </w:rPr>
-        <w:t xml:space="preserve">- amazing /pass / Messi / </w:t>
-      </w:r>
-      <w:r>
-        <w:rPr>
-          <w:b/>
-          <w:sz w:val="36"/>
-          <w:szCs w:val="36"/>
         </w:rPr>
         <w:t xml:space="preserve">ingrain </w:t>
       </w:r>
@@ -506,6 +553,24 @@
         <w:rPr>
           <w:sz w:val="36"/>
           <w:szCs w:val="36"/>
+          <w:lang w:val="en-US"/>
+        </w:rPr>
+      </w:pPr>
+      <w:r>
+        <w:rPr>
+          <w:sz w:val="36"/>
+          <w:szCs w:val="36"/>
+          <w:lang w:val="en-US"/>
+        </w:rPr>
+        <w:t>The amazing pass from Messi ingrained in my memory.</w:t>
+      </w:r>
+    </w:p>
+    <w:p>
+      <w:pPr>
+        <w:rPr>
+          <w:sz w:val="36"/>
+          <w:szCs w:val="36"/>
+          <w:lang w:val="en-US"/>
         </w:rPr>
       </w:pPr>
     </w:p>

</xml_diff>